<commit_message>
worldpay payment form made dynamic
</commit_message>
<xml_diff>
--- a/images/usługi.docx
+++ b/images/usługi.docx
@@ -29,59 +29,367 @@
     </w:p>
     <w:p>
       <w:pPr>
+        <w:jc w:val="center"/>
+        <w:rPr>
+          <w:b/>
+          <w:u w:val="single"/>
+        </w:rPr>
+      </w:pPr>
+      <w:r>
+        <w:rPr>
+          <w:b/>
+          <w:u w:val="single"/>
+        </w:rPr>
+        <w:t xml:space="preserve">Czas oczekiwania na zamówienie to 4 dni robocze </w:t>
+      </w:r>
+      <w:r>
+        <w:rPr>
+          <w:b/>
+          <w:u w:val="single"/>
+        </w:rPr>
+        <w:t>od zaksięgowania wpłaty.</w:t>
+      </w:r>
+    </w:p>
+    <w:p>
+      <w:pPr>
+        <w:jc w:val="both"/>
+        <w:rPr>
+          <w:rFonts w:ascii="Times New Roman" w:hAnsi="Times New Roman" w:cs="Times New Roman"/>
+          <w:b/>
+          <w:sz w:val="24"/>
+          <w:szCs w:val="24"/>
+          <w:u w:val="single"/>
+        </w:rPr>
+      </w:pPr>
+    </w:p>
+    <w:p>
+      <w:pPr>
         <w:pStyle w:val="Akapitzlist"/>
         <w:numPr>
           <w:ilvl w:val="0"/>
           <w:numId w:val="3"/>
         </w:numPr>
-      </w:pPr>
-      <w:r>
+        <w:jc w:val="both"/>
+        <w:rPr>
+          <w:rFonts w:ascii="Times New Roman" w:hAnsi="Times New Roman" w:cs="Times New Roman"/>
+          <w:sz w:val="24"/>
+          <w:szCs w:val="24"/>
+        </w:rPr>
+      </w:pPr>
+      <w:r>
+        <w:rPr>
+          <w:rFonts w:ascii="Times New Roman" w:hAnsi="Times New Roman" w:cs="Times New Roman"/>
+          <w:sz w:val="24"/>
+          <w:szCs w:val="24"/>
+        </w:rPr>
         <w:t>Portret numerologiczny   26</w:t>
       </w:r>
       <w:r>
+        <w:rPr>
+          <w:rFonts w:ascii="Times New Roman" w:hAnsi="Times New Roman" w:cs="Times New Roman"/>
+          <w:sz w:val="24"/>
+          <w:szCs w:val="24"/>
+        </w:rPr>
         <w:t>0 zł</w:t>
       </w:r>
     </w:p>
     <w:p>
       <w:pPr>
         <w:pStyle w:val="Akapitzlist"/>
-      </w:pPr>
-      <w:r>
-        <w:t>( opis Twojego własnego scenariusza życia, drogi życia, klucza wcielenia)</w:t>
-      </w:r>
-    </w:p>
-    <w:p>
-      <w:pPr>
-        <w:pStyle w:val="Akapitzlist"/>
-      </w:pPr>
-    </w:p>
-    <w:p>
-      <w:pPr>
-        <w:pStyle w:val="Akapitzlist"/>
-      </w:pPr>
-    </w:p>
-    <w:p>
-      <w:pPr>
-        <w:pStyle w:val="Akapitzlist"/>
-        <w:rPr>
-          <w:color w:val="0070C0"/>
-        </w:rPr>
-      </w:pPr>
-      <w:r>
-        <w:rPr>
-          <w:color w:val="0070C0"/>
-        </w:rPr>
-        <w:t xml:space="preserve">Portret numerologiczny to pełen opis danej osoby, opisu tego dokonuje poprzez datę urodzenia oraz imiona i nazwiska, które dana osoba posiada. Daje on nam analizę osobowości, pełen opis cech , charakter, to co wnosi w życie dzień urodzenia. Rozpisuje tez diament życia, który mówi o energii w jakiej będziemy w danych momentach życia, co zaplanowaliśmy sobie na to wcielenie, z czym przyjdzie się nam zmierzyć, czyli jakie wyzwania sobie wybraliśmy schodząc do tej reinkarnacji. Dowiesz się też nad czym powinieneś pracować, co jest Twoja mocna stroną, jaki jest cel twojego życia, jak wyglądają Twoje relacje z rodzicami. Przede wszystkim dowiesz się, że wszystko to zostało zapisane a Twoim zadaniem jest to świadomie realizować, świadomość pozwala na lepsze spojrzenie na swoje życie i siebie. Masz pytania? Pisz. </w:t>
-      </w:r>
-    </w:p>
-    <w:p>
-      <w:pPr>
-        <w:pStyle w:val="Akapitzlist"/>
-      </w:pPr>
-    </w:p>
-    <w:p>
-      <w:pPr>
-        <w:pStyle w:val="Akapitzlist"/>
+        <w:jc w:val="both"/>
+        <w:rPr>
+          <w:rFonts w:ascii="Times New Roman" w:hAnsi="Times New Roman" w:cs="Times New Roman"/>
+          <w:sz w:val="24"/>
+          <w:szCs w:val="24"/>
+        </w:rPr>
+      </w:pPr>
+      <w:r>
+        <w:rPr>
+          <w:rFonts w:ascii="Times New Roman" w:hAnsi="Times New Roman" w:cs="Times New Roman"/>
+          <w:sz w:val="24"/>
+          <w:szCs w:val="24"/>
+        </w:rPr>
+        <w:t>( O</w:t>
+      </w:r>
+      <w:r>
+        <w:rPr>
+          <w:rFonts w:ascii="Times New Roman" w:hAnsi="Times New Roman" w:cs="Times New Roman"/>
+          <w:sz w:val="24"/>
+          <w:szCs w:val="24"/>
+        </w:rPr>
+        <w:t>pis Twojego własnego scenariusza życia, drogi życia, klucza wcielenia)</w:t>
+      </w:r>
+    </w:p>
+    <w:p>
+      <w:pPr>
+        <w:pStyle w:val="Akapitzlist"/>
+        <w:jc w:val="both"/>
+        <w:rPr>
+          <w:rFonts w:ascii="Times New Roman" w:hAnsi="Times New Roman" w:cs="Times New Roman"/>
+          <w:sz w:val="24"/>
+          <w:szCs w:val="24"/>
+        </w:rPr>
+      </w:pPr>
+    </w:p>
+    <w:p>
+      <w:pPr>
+        <w:pStyle w:val="Akapitzlist"/>
+        <w:jc w:val="both"/>
+        <w:rPr>
+          <w:rFonts w:ascii="Times New Roman" w:hAnsi="Times New Roman" w:cs="Times New Roman"/>
+          <w:color w:val="0070C0"/>
+          <w:sz w:val="24"/>
+          <w:szCs w:val="24"/>
+        </w:rPr>
+      </w:pPr>
+      <w:r>
+        <w:rPr>
+          <w:rFonts w:ascii="Times New Roman" w:hAnsi="Times New Roman" w:cs="Times New Roman"/>
+          <w:color w:val="0070C0"/>
+          <w:sz w:val="24"/>
+          <w:szCs w:val="24"/>
+        </w:rPr>
+        <w:t>Portret numerologiczny to pełen opis danej osoby, opisu tego dokonuje poprzez datę urodzenia oraz imiona i nazwiska, które dana osoba posiada. Daje on nam anal</w:t>
+      </w:r>
+      <w:r>
+        <w:rPr>
+          <w:rFonts w:ascii="Times New Roman" w:hAnsi="Times New Roman" w:cs="Times New Roman"/>
+          <w:color w:val="0070C0"/>
+          <w:sz w:val="24"/>
+          <w:szCs w:val="24"/>
+        </w:rPr>
+        <w:t>izę osobowości, pełen opis cech</w:t>
+      </w:r>
+      <w:r>
+        <w:rPr>
+          <w:rFonts w:ascii="Times New Roman" w:hAnsi="Times New Roman" w:cs="Times New Roman"/>
+          <w:color w:val="0070C0"/>
+          <w:sz w:val="24"/>
+          <w:szCs w:val="24"/>
+        </w:rPr>
+        <w:t>, charakter</w:t>
+      </w:r>
+      <w:r>
+        <w:rPr>
+          <w:rFonts w:ascii="Times New Roman" w:hAnsi="Times New Roman" w:cs="Times New Roman"/>
+          <w:color w:val="0070C0"/>
+          <w:sz w:val="24"/>
+          <w:szCs w:val="24"/>
+        </w:rPr>
+        <w:t>u</w:t>
+      </w:r>
+      <w:r>
+        <w:rPr>
+          <w:rFonts w:ascii="Times New Roman" w:hAnsi="Times New Roman" w:cs="Times New Roman"/>
+          <w:color w:val="0070C0"/>
+          <w:sz w:val="24"/>
+          <w:szCs w:val="24"/>
+        </w:rPr>
+        <w:t>, to co wnosi w życie</w:t>
+      </w:r>
+      <w:r>
+        <w:rPr>
+          <w:rFonts w:ascii="Times New Roman" w:hAnsi="Times New Roman" w:cs="Times New Roman"/>
+          <w:color w:val="0070C0"/>
+          <w:sz w:val="24"/>
+          <w:szCs w:val="24"/>
+        </w:rPr>
+        <w:t xml:space="preserve"> dzień urodzenia. Rozpisuje też </w:t>
+      </w:r>
+      <w:r>
+        <w:rPr>
+          <w:rFonts w:ascii="Times New Roman" w:hAnsi="Times New Roman" w:cs="Times New Roman"/>
+          <w:color w:val="0070C0"/>
+          <w:sz w:val="24"/>
+          <w:szCs w:val="24"/>
+        </w:rPr>
+        <w:t>diament życia, który mówi o energii w jakiej będziemy w danych momentach życia, co zaplanowaliśmy sobie na to wcielenie, z czym przyjdzie się nam zmierzyć, czyli jakie wyzwania sobie wybraliśmy schodząc do tej reinkarnacji. Dowiesz się też nad czym po</w:t>
+      </w:r>
+      <w:r>
+        <w:rPr>
+          <w:rFonts w:ascii="Times New Roman" w:hAnsi="Times New Roman" w:cs="Times New Roman"/>
+          <w:color w:val="0070C0"/>
+          <w:sz w:val="24"/>
+          <w:szCs w:val="24"/>
+        </w:rPr>
+        <w:t>winieneś pracować, co jest Twoją mocną stroną, jaki jest cel T</w:t>
+      </w:r>
+      <w:r>
+        <w:rPr>
+          <w:rFonts w:ascii="Times New Roman" w:hAnsi="Times New Roman" w:cs="Times New Roman"/>
+          <w:color w:val="0070C0"/>
+          <w:sz w:val="24"/>
+          <w:szCs w:val="24"/>
+        </w:rPr>
+        <w:t>wojego życia, jak</w:t>
+      </w:r>
+      <w:r>
+        <w:rPr>
+          <w:rFonts w:ascii="Times New Roman" w:hAnsi="Times New Roman" w:cs="Times New Roman"/>
+          <w:color w:val="0070C0"/>
+          <w:sz w:val="24"/>
+          <w:szCs w:val="24"/>
+        </w:rPr>
+        <w:t>i wpływ na Twoje życie mają relacje</w:t>
+      </w:r>
+      <w:r>
+        <w:rPr>
+          <w:rFonts w:ascii="Times New Roman" w:hAnsi="Times New Roman" w:cs="Times New Roman"/>
+          <w:color w:val="0070C0"/>
+          <w:sz w:val="24"/>
+          <w:szCs w:val="24"/>
+        </w:rPr>
+        <w:t xml:space="preserve"> z rodzicami. Przede wszystkim dowiesz się, że wszystko to zostało zapisane a Twoim zadaniem jest to świadomie realizować, świadomość pozwala na lepsze spojrzenie na swoje życie </w:t>
+      </w:r>
+      <w:r>
+        <w:rPr>
+          <w:rFonts w:ascii="Times New Roman" w:hAnsi="Times New Roman" w:cs="Times New Roman"/>
+          <w:color w:val="0070C0"/>
+          <w:sz w:val="24"/>
+          <w:szCs w:val="24"/>
+        </w:rPr>
+        <w:t xml:space="preserve">                 </w:t>
+      </w:r>
+      <w:r>
+        <w:rPr>
+          <w:rFonts w:ascii="Times New Roman" w:hAnsi="Times New Roman" w:cs="Times New Roman"/>
+          <w:color w:val="0070C0"/>
+          <w:sz w:val="24"/>
+          <w:szCs w:val="24"/>
+        </w:rPr>
+        <w:t>i siebie.</w:t>
+      </w:r>
+      <w:r>
+        <w:rPr>
+          <w:rFonts w:ascii="Times New Roman" w:hAnsi="Times New Roman" w:cs="Times New Roman"/>
+          <w:color w:val="0070C0"/>
+          <w:sz w:val="24"/>
+          <w:szCs w:val="24"/>
+        </w:rPr>
+        <w:t xml:space="preserve"> Portret wysyłam w formie pisemnej na maila. Jest szansa rozmowy telefonicznej po wcześniejszym uzgodnieniu. </w:t>
+      </w:r>
+      <w:r>
+        <w:rPr>
+          <w:rFonts w:ascii="Times New Roman" w:hAnsi="Times New Roman" w:cs="Times New Roman"/>
+          <w:color w:val="0070C0"/>
+          <w:sz w:val="24"/>
+          <w:szCs w:val="24"/>
+        </w:rPr>
+        <w:t xml:space="preserve"> Masz pytania? Pisz. </w:t>
+      </w:r>
+    </w:p>
+    <w:p>
+      <w:pPr>
+        <w:pStyle w:val="Akapitzlist"/>
+        <w:jc w:val="both"/>
+        <w:rPr>
+          <w:rFonts w:ascii="Times New Roman" w:hAnsi="Times New Roman" w:cs="Times New Roman"/>
+          <w:sz w:val="24"/>
+          <w:szCs w:val="24"/>
+        </w:rPr>
+      </w:pPr>
+    </w:p>
+    <w:p>
+      <w:pPr>
+        <w:pStyle w:val="Akapitzlist"/>
+        <w:numPr>
+          <w:ilvl w:val="0"/>
+          <w:numId w:val="4"/>
+        </w:numPr>
+        <w:jc w:val="both"/>
+        <w:rPr>
+          <w:rFonts w:ascii="Times New Roman" w:hAnsi="Times New Roman" w:cs="Times New Roman"/>
+          <w:sz w:val="24"/>
+          <w:szCs w:val="24"/>
+        </w:rPr>
+      </w:pPr>
+      <w:r>
+        <w:rPr>
+          <w:rFonts w:ascii="Times New Roman" w:hAnsi="Times New Roman" w:cs="Times New Roman"/>
+          <w:sz w:val="24"/>
+          <w:szCs w:val="24"/>
+        </w:rPr>
+        <w:t>Rozmowa terapeutyczno – numerologiczna 150 zł</w:t>
+      </w:r>
+    </w:p>
+    <w:p>
+      <w:pPr>
+        <w:pStyle w:val="Akapitzlist"/>
+        <w:jc w:val="both"/>
+        <w:rPr>
+          <w:rFonts w:ascii="Times New Roman" w:hAnsi="Times New Roman" w:cs="Times New Roman"/>
+          <w:sz w:val="24"/>
+          <w:szCs w:val="24"/>
+        </w:rPr>
+      </w:pPr>
+      <w:r>
+        <w:rPr>
+          <w:rFonts w:ascii="Times New Roman" w:hAnsi="Times New Roman" w:cs="Times New Roman"/>
+          <w:sz w:val="24"/>
+          <w:szCs w:val="24"/>
+        </w:rPr>
+        <w:t>( Rozmowa terapeutyczna wykorzystująca wiedzę numerologiczną)</w:t>
+      </w:r>
+    </w:p>
+    <w:p>
+      <w:pPr>
+        <w:pStyle w:val="Akapitzlist"/>
+        <w:jc w:val="both"/>
+        <w:rPr>
+          <w:rFonts w:ascii="Times New Roman" w:hAnsi="Times New Roman" w:cs="Times New Roman"/>
+          <w:sz w:val="24"/>
+          <w:szCs w:val="24"/>
+        </w:rPr>
+      </w:pPr>
+    </w:p>
+    <w:p>
+      <w:pPr>
+        <w:pStyle w:val="Akapitzlist"/>
+        <w:jc w:val="both"/>
+        <w:rPr>
+          <w:rFonts w:ascii="Times New Roman" w:hAnsi="Times New Roman" w:cs="Times New Roman"/>
+          <w:color w:val="0070C0"/>
+          <w:sz w:val="24"/>
+          <w:szCs w:val="24"/>
+        </w:rPr>
+      </w:pPr>
+      <w:r>
+        <w:rPr>
+          <w:rFonts w:ascii="Times New Roman" w:hAnsi="Times New Roman" w:cs="Times New Roman"/>
+          <w:color w:val="0070C0"/>
+          <w:sz w:val="24"/>
+          <w:szCs w:val="24"/>
+        </w:rPr>
+        <w:t>Czujesz, że Twoje życie nie jest takie jak byś chciał, masz pewne obawy życiowe, problemy, chcesz zrozumieć siebie, swoje doświadczenia w życiu które Cie spotykają, poznać przyczynę wydarzeń w swoim życiu. Rozmowa będzie ukierunkowana na potrzeby osoby zamawiającej, na podstawie jej scena</w:t>
+      </w:r>
+      <w:r>
+        <w:rPr>
+          <w:rFonts w:ascii="Times New Roman" w:hAnsi="Times New Roman" w:cs="Times New Roman"/>
+          <w:color w:val="0070C0"/>
+          <w:sz w:val="24"/>
+          <w:szCs w:val="24"/>
+        </w:rPr>
+        <w:t xml:space="preserve">riusza zapisanego w jego dacie, </w:t>
+      </w:r>
+      <w:r>
+        <w:rPr>
+          <w:rFonts w:ascii="Times New Roman" w:hAnsi="Times New Roman" w:cs="Times New Roman"/>
+          <w:color w:val="0070C0"/>
+          <w:sz w:val="24"/>
+          <w:szCs w:val="24"/>
+        </w:rPr>
+        <w:t xml:space="preserve"> imionach i nazwiskach jakie posiada. Czas rozmowy 6o minut. Rozmowa telefoniczna. </w:t>
+      </w:r>
+    </w:p>
+    <w:p>
+      <w:pPr>
+        <w:pStyle w:val="Akapitzlist"/>
+        <w:jc w:val="both"/>
+        <w:rPr>
+          <w:rFonts w:ascii="Times New Roman" w:hAnsi="Times New Roman" w:cs="Times New Roman"/>
+          <w:sz w:val="24"/>
+          <w:szCs w:val="24"/>
+        </w:rPr>
       </w:pPr>
     </w:p>
     <w:p>
@@ -91,33 +399,264 @@
           <w:ilvl w:val="0"/>
           <w:numId w:val="3"/>
         </w:numPr>
-      </w:pPr>
-      <w:r>
+        <w:spacing w:after="0"/>
+        <w:jc w:val="both"/>
+        <w:rPr>
+          <w:rFonts w:ascii="Times New Roman" w:hAnsi="Times New Roman" w:cs="Times New Roman"/>
+        </w:rPr>
+      </w:pPr>
+      <w:r>
+        <w:rPr>
+          <w:rFonts w:ascii="Times New Roman" w:hAnsi="Times New Roman" w:cs="Times New Roman"/>
+        </w:rPr>
         <w:t>Dobór imienia dla dziecka</w:t>
       </w:r>
       <w:r>
+        <w:rPr>
+          <w:rFonts w:ascii="Times New Roman" w:hAnsi="Times New Roman" w:cs="Times New Roman"/>
+        </w:rPr>
         <w:t xml:space="preserve"> nowo narodzonego , dobór imienia do</w:t>
       </w:r>
       <w:r>
-        <w:t xml:space="preserve"> bierzmowania.  </w:t>
-      </w:r>
-      <w:r>
-        <w:t>12</w:t>
-      </w:r>
-      <w:r>
-        <w:t>5</w:t>
-      </w:r>
-      <w:r>
+        <w:rPr>
+          <w:rFonts w:ascii="Times New Roman" w:hAnsi="Times New Roman" w:cs="Times New Roman"/>
+        </w:rPr>
+        <w:t xml:space="preserve"> bierzmowania </w:t>
+      </w:r>
+      <w:r>
+        <w:rPr>
+          <w:rFonts w:ascii="Times New Roman" w:hAnsi="Times New Roman" w:cs="Times New Roman"/>
+        </w:rPr>
+        <w:t xml:space="preserve"> </w:t>
+      </w:r>
+      <w:r>
+        <w:rPr>
+          <w:rFonts w:ascii="Times New Roman" w:hAnsi="Times New Roman" w:cs="Times New Roman"/>
+        </w:rPr>
+        <w:t>1</w:t>
+      </w:r>
+      <w:r>
+        <w:rPr>
+          <w:rFonts w:ascii="Times New Roman" w:hAnsi="Times New Roman" w:cs="Times New Roman"/>
+        </w:rPr>
+        <w:t>60</w:t>
+      </w:r>
+      <w:r>
+        <w:rPr>
+          <w:rFonts w:ascii="Times New Roman" w:hAnsi="Times New Roman" w:cs="Times New Roman"/>
+        </w:rPr>
         <w:t xml:space="preserve"> zł</w:t>
       </w:r>
     </w:p>
     <w:p>
-      <w:r>
+      <w:pPr>
+        <w:spacing w:after="0"/>
+        <w:jc w:val="both"/>
+        <w:rPr>
+          <w:rFonts w:ascii="Times New Roman" w:hAnsi="Times New Roman" w:cs="Times New Roman"/>
+          <w:sz w:val="24"/>
+          <w:szCs w:val="24"/>
+        </w:rPr>
+      </w:pPr>
+      <w:r>
+        <w:rPr>
+          <w:rFonts w:ascii="Times New Roman" w:hAnsi="Times New Roman" w:cs="Times New Roman"/>
+          <w:sz w:val="24"/>
+          <w:szCs w:val="24"/>
+        </w:rPr>
         <w:tab/>
         <w:t>( Energetyka imienia może wiele zmienić, warto dobrać je tak aby było ono korzystne)</w:t>
       </w:r>
     </w:p>
-    <w:p/>
+    <w:p>
+      <w:pPr>
+        <w:spacing w:after="0"/>
+        <w:jc w:val="both"/>
+        <w:rPr>
+          <w:rFonts w:ascii="Times New Roman" w:hAnsi="Times New Roman" w:cs="Times New Roman"/>
+          <w:sz w:val="24"/>
+          <w:szCs w:val="24"/>
+        </w:rPr>
+      </w:pPr>
+    </w:p>
+    <w:p>
+      <w:pPr>
+        <w:spacing w:after="0"/>
+        <w:ind w:left="360"/>
+        <w:jc w:val="both"/>
+        <w:rPr>
+          <w:rFonts w:ascii="Times New Roman" w:hAnsi="Times New Roman" w:cs="Times New Roman"/>
+          <w:color w:val="0070C0"/>
+          <w:sz w:val="24"/>
+          <w:szCs w:val="24"/>
+        </w:rPr>
+      </w:pPr>
+      <w:r>
+        <w:rPr>
+          <w:rFonts w:ascii="Times New Roman" w:hAnsi="Times New Roman" w:cs="Times New Roman"/>
+          <w:sz w:val="24"/>
+          <w:szCs w:val="24"/>
+        </w:rPr>
+        <w:tab/>
+      </w:r>
+      <w:r>
+        <w:rPr>
+          <w:rFonts w:ascii="Times New Roman" w:hAnsi="Times New Roman" w:cs="Times New Roman"/>
+          <w:color w:val="0070C0"/>
+          <w:sz w:val="24"/>
+          <w:szCs w:val="24"/>
+        </w:rPr>
+        <w:t xml:space="preserve">Świadome dobranie dziecku odpowiedniego imienia może go odpowiednio wzmocnić, </w:t>
+      </w:r>
+      <w:r>
+        <w:rPr>
+          <w:rFonts w:ascii="Times New Roman" w:hAnsi="Times New Roman" w:cs="Times New Roman"/>
+          <w:color w:val="0070C0"/>
+          <w:sz w:val="24"/>
+          <w:szCs w:val="24"/>
+        </w:rPr>
+        <w:tab/>
+      </w:r>
+      <w:r>
+        <w:rPr>
+          <w:rFonts w:ascii="Times New Roman" w:hAnsi="Times New Roman" w:cs="Times New Roman"/>
+          <w:color w:val="0070C0"/>
+          <w:sz w:val="24"/>
+          <w:szCs w:val="24"/>
+        </w:rPr>
+        <w:t>dać mu pełen wachlarz możliwości w życiu, realizowaniu siebie. Dob</w:t>
+      </w:r>
+      <w:r>
+        <w:rPr>
+          <w:rFonts w:ascii="Times New Roman" w:hAnsi="Times New Roman" w:cs="Times New Roman"/>
+          <w:color w:val="0070C0"/>
+          <w:sz w:val="24"/>
+          <w:szCs w:val="24"/>
+        </w:rPr>
+        <w:t xml:space="preserve">ieramy imię do </w:t>
+      </w:r>
+      <w:r>
+        <w:rPr>
+          <w:rFonts w:ascii="Times New Roman" w:hAnsi="Times New Roman" w:cs="Times New Roman"/>
+          <w:color w:val="0070C0"/>
+          <w:sz w:val="24"/>
+          <w:szCs w:val="24"/>
+        </w:rPr>
+        <w:tab/>
+        <w:t xml:space="preserve">daty urodzenia i </w:t>
+      </w:r>
+      <w:r>
+        <w:rPr>
+          <w:rFonts w:ascii="Times New Roman" w:hAnsi="Times New Roman" w:cs="Times New Roman"/>
+          <w:color w:val="0070C0"/>
+          <w:sz w:val="24"/>
+          <w:szCs w:val="24"/>
+        </w:rPr>
+        <w:t xml:space="preserve">nazwiska, tak aby tworzyło z nimi całość zgodną z założeniami </w:t>
+      </w:r>
+      <w:r>
+        <w:rPr>
+          <w:rFonts w:ascii="Times New Roman" w:hAnsi="Times New Roman" w:cs="Times New Roman"/>
+          <w:color w:val="0070C0"/>
+          <w:sz w:val="24"/>
+          <w:szCs w:val="24"/>
+        </w:rPr>
+        <w:tab/>
+      </w:r>
+      <w:r>
+        <w:rPr>
+          <w:rFonts w:ascii="Times New Roman" w:hAnsi="Times New Roman" w:cs="Times New Roman"/>
+          <w:color w:val="0070C0"/>
+          <w:sz w:val="24"/>
+          <w:szCs w:val="24"/>
+        </w:rPr>
+        <w:t xml:space="preserve">duszy. Imię </w:t>
+      </w:r>
+      <w:r>
+        <w:rPr>
+          <w:rFonts w:ascii="Times New Roman" w:hAnsi="Times New Roman" w:cs="Times New Roman"/>
+          <w:color w:val="0070C0"/>
+          <w:sz w:val="24"/>
+          <w:szCs w:val="24"/>
+        </w:rPr>
+        <w:t xml:space="preserve"> </w:t>
+      </w:r>
+      <w:r>
+        <w:rPr>
+          <w:rFonts w:ascii="Times New Roman" w:hAnsi="Times New Roman" w:cs="Times New Roman"/>
+          <w:color w:val="0070C0"/>
+          <w:sz w:val="24"/>
+          <w:szCs w:val="24"/>
+        </w:rPr>
+        <w:t>i jego ene</w:t>
+      </w:r>
+      <w:r>
+        <w:rPr>
+          <w:rFonts w:ascii="Times New Roman" w:hAnsi="Times New Roman" w:cs="Times New Roman"/>
+          <w:color w:val="0070C0"/>
+          <w:sz w:val="24"/>
+          <w:szCs w:val="24"/>
+        </w:rPr>
+        <w:t xml:space="preserve">rgia </w:t>
+      </w:r>
+      <w:r>
+        <w:rPr>
+          <w:rFonts w:ascii="Times New Roman" w:hAnsi="Times New Roman" w:cs="Times New Roman"/>
+          <w:color w:val="0070C0"/>
+          <w:sz w:val="24"/>
+          <w:szCs w:val="24"/>
+        </w:rPr>
+        <w:t xml:space="preserve">bardzo dużo wnoszą w życie danej osoby, więc warto </w:t>
+      </w:r>
+      <w:r>
+        <w:rPr>
+          <w:rFonts w:ascii="Times New Roman" w:hAnsi="Times New Roman" w:cs="Times New Roman"/>
+          <w:color w:val="0070C0"/>
+          <w:sz w:val="24"/>
+          <w:szCs w:val="24"/>
+        </w:rPr>
+        <w:tab/>
+      </w:r>
+      <w:r>
+        <w:rPr>
+          <w:rFonts w:ascii="Times New Roman" w:hAnsi="Times New Roman" w:cs="Times New Roman"/>
+          <w:color w:val="0070C0"/>
+          <w:sz w:val="24"/>
+          <w:szCs w:val="24"/>
+        </w:rPr>
+        <w:t>zrobić to starannie</w:t>
+      </w:r>
+      <w:r>
+        <w:rPr>
+          <w:rFonts w:ascii="Times New Roman" w:hAnsi="Times New Roman" w:cs="Times New Roman"/>
+          <w:color w:val="0070C0"/>
+          <w:sz w:val="24"/>
+          <w:szCs w:val="24"/>
+        </w:rPr>
+        <w:t xml:space="preserve"> </w:t>
+      </w:r>
+      <w:r>
+        <w:rPr>
+          <w:rFonts w:ascii="Times New Roman" w:hAnsi="Times New Roman" w:cs="Times New Roman"/>
+          <w:color w:val="0070C0"/>
+          <w:sz w:val="24"/>
+          <w:szCs w:val="24"/>
+        </w:rPr>
+        <w:t>i ze świadomością.</w:t>
+      </w:r>
+    </w:p>
+    <w:p>
+      <w:pPr>
+        <w:ind w:left="360"/>
+        <w:jc w:val="both"/>
+        <w:rPr>
+          <w:rFonts w:ascii="Times New Roman" w:hAnsi="Times New Roman" w:cs="Times New Roman"/>
+          <w:color w:val="0070C0"/>
+          <w:sz w:val="24"/>
+          <w:szCs w:val="24"/>
+        </w:rPr>
+      </w:pPr>
+    </w:p>
     <w:p>
       <w:pPr>
         <w:pStyle w:val="Akapitzlist"/>
@@ -125,44 +664,108 @@
           <w:ilvl w:val="0"/>
           <w:numId w:val="3"/>
         </w:numPr>
-      </w:pPr>
-      <w:r>
-        <w:t>Numerologia Partnerska  180 zł</w:t>
-      </w:r>
-    </w:p>
-    <w:p>
-      <w:pPr>
-        <w:pStyle w:val="Akapitzlist"/>
-      </w:pPr>
-      <w:r>
+        <w:jc w:val="both"/>
+        <w:rPr>
+          <w:rFonts w:ascii="Times New Roman" w:hAnsi="Times New Roman" w:cs="Times New Roman"/>
+          <w:sz w:val="24"/>
+          <w:szCs w:val="24"/>
+        </w:rPr>
+      </w:pPr>
+      <w:r>
+        <w:rPr>
+          <w:rFonts w:ascii="Times New Roman" w:hAnsi="Times New Roman" w:cs="Times New Roman"/>
+          <w:sz w:val="24"/>
+          <w:szCs w:val="24"/>
+        </w:rPr>
+        <w:t xml:space="preserve">Numerologia Partnerska  </w:t>
+      </w:r>
+      <w:r>
+        <w:rPr>
+          <w:rFonts w:ascii="Times New Roman" w:hAnsi="Times New Roman" w:cs="Times New Roman"/>
+          <w:sz w:val="24"/>
+          <w:szCs w:val="24"/>
+        </w:rPr>
+        <w:t>200</w:t>
+      </w:r>
+      <w:r>
+        <w:rPr>
+          <w:rFonts w:ascii="Times New Roman" w:hAnsi="Times New Roman" w:cs="Times New Roman"/>
+          <w:sz w:val="24"/>
+          <w:szCs w:val="24"/>
+        </w:rPr>
+        <w:t xml:space="preserve"> zł</w:t>
+      </w:r>
+    </w:p>
+    <w:p>
+      <w:pPr>
+        <w:pStyle w:val="Akapitzlist"/>
+        <w:jc w:val="both"/>
+        <w:rPr>
+          <w:rFonts w:ascii="Times New Roman" w:hAnsi="Times New Roman" w:cs="Times New Roman"/>
+          <w:sz w:val="24"/>
+          <w:szCs w:val="24"/>
+        </w:rPr>
+      </w:pPr>
+      <w:r>
+        <w:rPr>
+          <w:rFonts w:ascii="Times New Roman" w:hAnsi="Times New Roman" w:cs="Times New Roman"/>
+          <w:sz w:val="24"/>
+          <w:szCs w:val="24"/>
+        </w:rPr>
         <w:t>( Opis połączenia energetyki dwóch osób, partnerów)</w:t>
       </w:r>
     </w:p>
     <w:p>
       <w:pPr>
         <w:pStyle w:val="Akapitzlist"/>
-        <w:rPr>
-          <w:color w:val="0070C0"/>
-        </w:rPr>
-      </w:pPr>
-    </w:p>
-    <w:p>
-      <w:pPr>
-        <w:pStyle w:val="Akapitzlist"/>
-        <w:rPr>
-          <w:color w:val="0070C0"/>
-        </w:rPr>
-      </w:pPr>
-      <w:r>
-        <w:rPr>
-          <w:color w:val="0070C0"/>
+        <w:jc w:val="both"/>
+        <w:rPr>
+          <w:rFonts w:ascii="Times New Roman" w:hAnsi="Times New Roman" w:cs="Times New Roman"/>
+          <w:color w:val="0070C0"/>
+          <w:sz w:val="24"/>
+          <w:szCs w:val="24"/>
+        </w:rPr>
+      </w:pPr>
+    </w:p>
+    <w:p>
+      <w:pPr>
+        <w:pStyle w:val="Akapitzlist"/>
+        <w:jc w:val="both"/>
+        <w:rPr>
+          <w:rFonts w:ascii="Times New Roman" w:hAnsi="Times New Roman" w:cs="Times New Roman"/>
+          <w:color w:val="0070C0"/>
+          <w:sz w:val="24"/>
+          <w:szCs w:val="24"/>
+        </w:rPr>
+      </w:pPr>
+      <w:r>
+        <w:rPr>
+          <w:rFonts w:ascii="Times New Roman" w:hAnsi="Times New Roman" w:cs="Times New Roman"/>
+          <w:color w:val="0070C0"/>
+          <w:sz w:val="24"/>
+          <w:szCs w:val="24"/>
         </w:rPr>
         <w:t xml:space="preserve">Opis taki zawiera informacje o dopasowaniu dwóch  energii, czy jest ona korzystna, czy będzie wymagać więcej pracy nad związkiem i kompromisów. Na co zwrócić uwagę w związku, oraz opis tych energii. </w:t>
       </w:r>
-    </w:p>
-    <w:p>
-      <w:pPr>
-        <w:pStyle w:val="Akapitzlist"/>
+      <w:r>
+        <w:rPr>
+          <w:rFonts w:ascii="Times New Roman" w:hAnsi="Times New Roman" w:cs="Times New Roman"/>
+          <w:color w:val="0070C0"/>
+          <w:sz w:val="24"/>
+          <w:szCs w:val="24"/>
+        </w:rPr>
+        <w:t xml:space="preserve"> Pozwoli to lepiej zrozumieć swoją drugą połówkę oraz spojrzeć na sprawę oczami tej drugiej osoby.  </w:t>
+      </w:r>
+    </w:p>
+    <w:p>
+      <w:pPr>
+        <w:pStyle w:val="Akapitzlist"/>
+        <w:jc w:val="both"/>
+        <w:rPr>
+          <w:rFonts w:ascii="Times New Roman" w:hAnsi="Times New Roman" w:cs="Times New Roman"/>
+          <w:sz w:val="24"/>
+          <w:szCs w:val="24"/>
+        </w:rPr>
       </w:pPr>
     </w:p>
     <w:p>
@@ -172,46 +775,160 @@
           <w:ilvl w:val="0"/>
           <w:numId w:val="3"/>
         </w:numPr>
-      </w:pPr>
-      <w:r>
-        <w:t>Przesłanie od  Wróżek   100 zł</w:t>
-      </w:r>
-    </w:p>
-    <w:p>
-      <w:pPr>
-        <w:pStyle w:val="Akapitzlist"/>
-      </w:pPr>
-      <w:r>
-        <w:t>(rokad trzech kart podpowiedzi + karta anielska)</w:t>
-      </w:r>
-    </w:p>
-    <w:p>
-      <w:pPr>
-        <w:pStyle w:val="Akapitzlist"/>
-      </w:pPr>
-    </w:p>
-    <w:p>
-      <w:pPr>
-        <w:pStyle w:val="Akapitzlist"/>
-      </w:pPr>
-    </w:p>
-    <w:p>
-      <w:pPr>
-        <w:pStyle w:val="Akapitzlist"/>
-        <w:rPr>
-          <w:color w:val="0070C0"/>
-        </w:rPr>
-      </w:pPr>
-      <w:r>
-        <w:rPr>
-          <w:color w:val="0070C0"/>
-        </w:rPr>
-        <w:t xml:space="preserve">Przesłania od Wróżek pozwolą Ci za zwrócenie uwagi na istotne kwestie w konkretnym przedziale czasu, dadzą podpowiedzi abyś mógł lepiej i świadomiej wykorzystać swoje szanse i okazję. Czasem bardzo prosta podpowiedz otwiera oczy na pewne sprawy, uświadamia nam ukryte problemy, które my wypieramy oraz jest wsparciem od Wróżek, które dobrze wiedza co Ci doradzić i co dla Ciebie na ten moment jest najważniejsze. Czasem nad czymś myślimy, zastanawiamy  się  i taka podpowiedz od kart daje nam pewność, impuls, że nasza intuicja nas nie myli. </w:t>
-      </w:r>
-    </w:p>
-    <w:p>
-      <w:pPr>
-        <w:pStyle w:val="Akapitzlist"/>
+        <w:jc w:val="both"/>
+        <w:rPr>
+          <w:rFonts w:ascii="Times New Roman" w:hAnsi="Times New Roman" w:cs="Times New Roman"/>
+          <w:sz w:val="24"/>
+          <w:szCs w:val="24"/>
+        </w:rPr>
+      </w:pPr>
+      <w:r>
+        <w:rPr>
+          <w:rFonts w:ascii="Times New Roman" w:hAnsi="Times New Roman" w:cs="Times New Roman"/>
+          <w:sz w:val="24"/>
+          <w:szCs w:val="24"/>
+        </w:rPr>
+        <w:t>Prze</w:t>
+      </w:r>
+      <w:r>
+        <w:rPr>
+          <w:rFonts w:ascii="Times New Roman" w:hAnsi="Times New Roman" w:cs="Times New Roman"/>
+          <w:sz w:val="24"/>
+          <w:szCs w:val="24"/>
+        </w:rPr>
+        <w:t>słanie od  Wróżek   95</w:t>
+      </w:r>
+      <w:r>
+        <w:rPr>
+          <w:rFonts w:ascii="Times New Roman" w:hAnsi="Times New Roman" w:cs="Times New Roman"/>
+          <w:sz w:val="24"/>
+          <w:szCs w:val="24"/>
+        </w:rPr>
+        <w:t xml:space="preserve"> zł</w:t>
+      </w:r>
+    </w:p>
+    <w:p>
+      <w:pPr>
+        <w:pStyle w:val="Akapitzlist"/>
+        <w:jc w:val="both"/>
+        <w:rPr>
+          <w:rFonts w:ascii="Times New Roman" w:hAnsi="Times New Roman" w:cs="Times New Roman"/>
+          <w:sz w:val="24"/>
+          <w:szCs w:val="24"/>
+        </w:rPr>
+      </w:pPr>
+      <w:r>
+        <w:rPr>
+          <w:rFonts w:ascii="Times New Roman" w:hAnsi="Times New Roman" w:cs="Times New Roman"/>
+          <w:sz w:val="24"/>
+          <w:szCs w:val="24"/>
+        </w:rPr>
+        <w:t>( R</w:t>
+      </w:r>
+      <w:r>
+        <w:rPr>
+          <w:rFonts w:ascii="Times New Roman" w:hAnsi="Times New Roman" w:cs="Times New Roman"/>
+          <w:sz w:val="24"/>
+          <w:szCs w:val="24"/>
+        </w:rPr>
+        <w:t>okad trzech kart podpowiedzi + karta anielska)</w:t>
+      </w:r>
+    </w:p>
+    <w:p>
+      <w:pPr>
+        <w:pStyle w:val="Akapitzlist"/>
+        <w:jc w:val="both"/>
+        <w:rPr>
+          <w:rFonts w:ascii="Times New Roman" w:hAnsi="Times New Roman" w:cs="Times New Roman"/>
+          <w:sz w:val="24"/>
+          <w:szCs w:val="24"/>
+        </w:rPr>
+      </w:pPr>
+    </w:p>
+    <w:p>
+      <w:pPr>
+        <w:pStyle w:val="Akapitzlist"/>
+        <w:jc w:val="both"/>
+        <w:rPr>
+          <w:rFonts w:ascii="Times New Roman" w:hAnsi="Times New Roman" w:cs="Times New Roman"/>
+          <w:color w:val="0070C0"/>
+          <w:sz w:val="24"/>
+          <w:szCs w:val="24"/>
+        </w:rPr>
+      </w:pPr>
+      <w:r>
+        <w:rPr>
+          <w:rFonts w:ascii="Times New Roman" w:hAnsi="Times New Roman" w:cs="Times New Roman"/>
+          <w:color w:val="0070C0"/>
+          <w:sz w:val="24"/>
+          <w:szCs w:val="24"/>
+        </w:rPr>
+        <w:t>P</w:t>
+      </w:r>
+      <w:r>
+        <w:rPr>
+          <w:rFonts w:ascii="Times New Roman" w:hAnsi="Times New Roman" w:cs="Times New Roman"/>
+          <w:color w:val="0070C0"/>
+          <w:sz w:val="24"/>
+          <w:szCs w:val="24"/>
+        </w:rPr>
+        <w:t>rzesłania od Wróżek pozwolą Ci n</w:t>
+      </w:r>
+      <w:r>
+        <w:rPr>
+          <w:rFonts w:ascii="Times New Roman" w:hAnsi="Times New Roman" w:cs="Times New Roman"/>
+          <w:color w:val="0070C0"/>
+          <w:sz w:val="24"/>
+          <w:szCs w:val="24"/>
+        </w:rPr>
+        <w:t xml:space="preserve">a zwrócenie uwagi na istotne kwestie </w:t>
+      </w:r>
+      <w:r>
+        <w:rPr>
+          <w:rFonts w:ascii="Times New Roman" w:hAnsi="Times New Roman" w:cs="Times New Roman"/>
+          <w:color w:val="0070C0"/>
+          <w:sz w:val="24"/>
+          <w:szCs w:val="24"/>
+        </w:rPr>
+        <w:t xml:space="preserve">                                 </w:t>
+      </w:r>
+      <w:r>
+        <w:rPr>
+          <w:rFonts w:ascii="Times New Roman" w:hAnsi="Times New Roman" w:cs="Times New Roman"/>
+          <w:color w:val="0070C0"/>
+          <w:sz w:val="24"/>
+          <w:szCs w:val="24"/>
+        </w:rPr>
+        <w:t>w konkretnym przedziale czasu, dadzą podpowiedz</w:t>
+      </w:r>
+      <w:r>
+        <w:rPr>
+          <w:rFonts w:ascii="Times New Roman" w:hAnsi="Times New Roman" w:cs="Times New Roman"/>
+          <w:color w:val="0070C0"/>
+          <w:sz w:val="24"/>
+          <w:szCs w:val="24"/>
+        </w:rPr>
+        <w:t xml:space="preserve">i abyś mógł lepiej i świadomie </w:t>
+      </w:r>
+      <w:r>
+        <w:rPr>
+          <w:rFonts w:ascii="Times New Roman" w:hAnsi="Times New Roman" w:cs="Times New Roman"/>
+          <w:color w:val="0070C0"/>
+          <w:sz w:val="24"/>
+          <w:szCs w:val="24"/>
+        </w:rPr>
+        <w:t xml:space="preserve">wykorzystać swoje szanse i okazję. Czasem bardzo prosta podpowiedz otwiera oczy na pewne sprawy, uświadamia nam ukryte problemy, które my wypieramy oraz jest wsparciem od Wróżek, które dobrze wiedza co Ci doradzić i co dla Ciebie na ten moment jest najważniejsze. Czasem nad czymś myślimy, zastanawiamy  się  i taka podpowiedz od kart daje nam pewność, impuls, że nasza intuicja nas nie myli. </w:t>
+      </w:r>
+    </w:p>
+    <w:p>
+      <w:pPr>
+        <w:pStyle w:val="Akapitzlist"/>
+        <w:jc w:val="both"/>
+        <w:rPr>
+          <w:rFonts w:ascii="Times New Roman" w:hAnsi="Times New Roman" w:cs="Times New Roman"/>
+          <w:sz w:val="24"/>
+          <w:szCs w:val="24"/>
+        </w:rPr>
       </w:pPr>
     </w:p>
     <w:p>
@@ -221,37 +938,102 @@
           <w:ilvl w:val="0"/>
           <w:numId w:val="3"/>
         </w:numPr>
-      </w:pPr>
-      <w:r>
+        <w:jc w:val="both"/>
+        <w:rPr>
+          <w:rFonts w:ascii="Times New Roman" w:hAnsi="Times New Roman" w:cs="Times New Roman"/>
+          <w:sz w:val="24"/>
+          <w:szCs w:val="24"/>
+        </w:rPr>
+      </w:pPr>
+      <w:r>
+        <w:rPr>
+          <w:rFonts w:ascii="Times New Roman" w:hAnsi="Times New Roman" w:cs="Times New Roman"/>
+          <w:sz w:val="24"/>
+          <w:szCs w:val="24"/>
+        </w:rPr>
         <w:t>Dobór kry</w:t>
       </w:r>
       <w:r>
+        <w:rPr>
+          <w:rFonts w:ascii="Times New Roman" w:hAnsi="Times New Roman" w:cs="Times New Roman"/>
+          <w:sz w:val="24"/>
+          <w:szCs w:val="24"/>
+        </w:rPr>
         <w:t>ształu, kamienia do problemu  65</w:t>
       </w:r>
       <w:r>
+        <w:rPr>
+          <w:rFonts w:ascii="Times New Roman" w:hAnsi="Times New Roman" w:cs="Times New Roman"/>
+          <w:sz w:val="24"/>
+          <w:szCs w:val="24"/>
+        </w:rPr>
         <w:t xml:space="preserve"> zł</w:t>
       </w:r>
     </w:p>
     <w:p>
       <w:pPr>
         <w:pStyle w:val="Akapitzlist"/>
-      </w:pPr>
-      <w:r>
-        <w:t>( napisz mi o swoim problemie, a ja podam Ci który z kryształów, kamieni wzmocnij Cię )</w:t>
-      </w:r>
-    </w:p>
-    <w:p>
-      <w:pPr>
-        <w:pStyle w:val="Akapitzlist"/>
-        <w:rPr>
-          <w:color w:val="0070C0"/>
-        </w:rPr>
-      </w:pPr>
-      <w:r>
-        <w:rPr>
-          <w:color w:val="0070C0"/>
-        </w:rPr>
-        <w:lastRenderedPageBreak/>
+        <w:jc w:val="both"/>
+        <w:rPr>
+          <w:rFonts w:ascii="Times New Roman" w:hAnsi="Times New Roman" w:cs="Times New Roman"/>
+          <w:sz w:val="24"/>
+          <w:szCs w:val="24"/>
+        </w:rPr>
+      </w:pPr>
+      <w:r>
+        <w:rPr>
+          <w:rFonts w:ascii="Times New Roman" w:hAnsi="Times New Roman" w:cs="Times New Roman"/>
+          <w:sz w:val="24"/>
+          <w:szCs w:val="24"/>
+        </w:rPr>
+        <w:t xml:space="preserve">( </w:t>
+      </w:r>
+      <w:r>
+        <w:rPr>
+          <w:rFonts w:ascii="Times New Roman" w:hAnsi="Times New Roman" w:cs="Times New Roman"/>
+          <w:sz w:val="24"/>
+          <w:szCs w:val="24"/>
+        </w:rPr>
+        <w:t>N</w:t>
+      </w:r>
+      <w:r>
+        <w:rPr>
+          <w:rFonts w:ascii="Times New Roman" w:hAnsi="Times New Roman" w:cs="Times New Roman"/>
+          <w:sz w:val="24"/>
+          <w:szCs w:val="24"/>
+        </w:rPr>
+        <w:t>apisz mi o swoim problemie, a ja podam Ci który z kryształów, kamieni wzmocnij Cię )</w:t>
+      </w:r>
+    </w:p>
+    <w:p>
+      <w:pPr>
+        <w:pStyle w:val="Akapitzlist"/>
+        <w:jc w:val="both"/>
+        <w:rPr>
+          <w:rFonts w:ascii="Times New Roman" w:hAnsi="Times New Roman" w:cs="Times New Roman"/>
+          <w:sz w:val="24"/>
+          <w:szCs w:val="24"/>
+        </w:rPr>
+      </w:pPr>
+    </w:p>
+    <w:p>
+      <w:pPr>
+        <w:pStyle w:val="Akapitzlist"/>
+        <w:jc w:val="both"/>
+        <w:rPr>
+          <w:rFonts w:ascii="Times New Roman" w:hAnsi="Times New Roman" w:cs="Times New Roman"/>
+          <w:color w:val="0070C0"/>
+          <w:sz w:val="24"/>
+          <w:szCs w:val="24"/>
+        </w:rPr>
+      </w:pPr>
+      <w:r>
+        <w:rPr>
+          <w:rFonts w:ascii="Times New Roman" w:hAnsi="Times New Roman" w:cs="Times New Roman"/>
+          <w:color w:val="0070C0"/>
+          <w:sz w:val="24"/>
+          <w:szCs w:val="24"/>
+        </w:rPr>
         <w:t xml:space="preserve">Każdy kryształ, kamień ma swoją unikalną i niepowtarzalną moc, dzięki  ich energii możemy wzmocnić siebie, te obszary które wywołują u nas problemy np. problemy finansowe, problemy z wyrażaniem siebie, wzmocnienie duchowe, oczyszczanie. Kryształ, kamień nie zmieni tego w jeden dzień, oraz nie zrobi nic za Ciebie, ale będzie Cie wspierał energetycznie, wzmacniał tam gdzie czujesz się słaby, w obszarze problematycznym Twojego życia.  </w:t>
       </w:r>
     </w:p>
@@ -288,14 +1070,14 @@
         <v:path o:extrusionok="f" gradientshapeok="t" o:connecttype="rect"/>
         <o:lock v:ext="edit" aspectratio="t"/>
       </v:shapetype>
-      <v:shape id="_x0000_i1059" type="#_x0000_t75" style="width:9pt;height:9pt" o:bullet="t">
+      <v:shape id="_x0000_i1088" type="#_x0000_t75" style="width:9pt;height:9pt" o:bullet="t">
         <v:imagedata r:id="rId1" o:title="BD10300_"/>
       </v:shape>
     </w:pict>
   </w:numPicBullet>
   <w:numPicBullet w:numPicBulletId="1">
     <w:pict>
-      <v:shape id="_x0000_i1060" type="#_x0000_t75" style="width:11.25pt;height:11.25pt" o:bullet="t">
+      <v:shape id="_x0000_i1089" type="#_x0000_t75" style="width:11.25pt;height:11.25pt" o:bullet="t">
         <v:imagedata r:id="rId2" o:title="BD14565_"/>
       </v:shape>
     </w:pict>
@@ -531,6 +1313,121 @@
     </w:lvl>
   </w:abstractNum>
   <w:abstractNum w:abstractNumId="2">
+    <w:nsid w:val="14D560F6"/>
+    <w:multiLevelType w:val="hybridMultilevel"/>
+    <w:tmpl w:val="10829B0E"/>
+    <w:lvl w:ilvl="0" w:tplc="48B4A6B8">
+      <w:start w:val="1"/>
+      <w:numFmt w:val="bullet"/>
+      <w:lvlText w:val=""/>
+      <w:lvlPicBulletId w:val="1"/>
+      <w:lvlJc w:val="left"/>
+      <w:pPr>
+        <w:ind w:left="720" w:hanging="360"/>
+      </w:pPr>
+      <w:rPr>
+        <w:rFonts w:ascii="Symbol" w:hAnsi="Symbol" w:hint="default"/>
+        <w:color w:val="auto"/>
+      </w:rPr>
+    </w:lvl>
+    <w:lvl w:ilvl="1" w:tplc="04150003" w:tentative="1">
+      <w:start w:val="1"/>
+      <w:numFmt w:val="bullet"/>
+      <w:lvlText w:val="o"/>
+      <w:lvlJc w:val="left"/>
+      <w:pPr>
+        <w:ind w:left="1440" w:hanging="360"/>
+      </w:pPr>
+      <w:rPr>
+        <w:rFonts w:ascii="Courier New" w:hAnsi="Courier New" w:cs="Courier New" w:hint="default"/>
+      </w:rPr>
+    </w:lvl>
+    <w:lvl w:ilvl="2" w:tplc="04150005" w:tentative="1">
+      <w:start w:val="1"/>
+      <w:numFmt w:val="bullet"/>
+      <w:lvlText w:val=""/>
+      <w:lvlJc w:val="left"/>
+      <w:pPr>
+        <w:ind w:left="2160" w:hanging="360"/>
+      </w:pPr>
+      <w:rPr>
+        <w:rFonts w:ascii="Wingdings" w:hAnsi="Wingdings" w:hint="default"/>
+      </w:rPr>
+    </w:lvl>
+    <w:lvl w:ilvl="3" w:tplc="04150001" w:tentative="1">
+      <w:start w:val="1"/>
+      <w:numFmt w:val="bullet"/>
+      <w:lvlText w:val=""/>
+      <w:lvlJc w:val="left"/>
+      <w:pPr>
+        <w:ind w:left="2880" w:hanging="360"/>
+      </w:pPr>
+      <w:rPr>
+        <w:rFonts w:ascii="Symbol" w:hAnsi="Symbol" w:hint="default"/>
+      </w:rPr>
+    </w:lvl>
+    <w:lvl w:ilvl="4" w:tplc="04150003" w:tentative="1">
+      <w:start w:val="1"/>
+      <w:numFmt w:val="bullet"/>
+      <w:lvlText w:val="o"/>
+      <w:lvlJc w:val="left"/>
+      <w:pPr>
+        <w:ind w:left="3600" w:hanging="360"/>
+      </w:pPr>
+      <w:rPr>
+        <w:rFonts w:ascii="Courier New" w:hAnsi="Courier New" w:cs="Courier New" w:hint="default"/>
+      </w:rPr>
+    </w:lvl>
+    <w:lvl w:ilvl="5" w:tplc="04150005" w:tentative="1">
+      <w:start w:val="1"/>
+      <w:numFmt w:val="bullet"/>
+      <w:lvlText w:val=""/>
+      <w:lvlJc w:val="left"/>
+      <w:pPr>
+        <w:ind w:left="4320" w:hanging="360"/>
+      </w:pPr>
+      <w:rPr>
+        <w:rFonts w:ascii="Wingdings" w:hAnsi="Wingdings" w:hint="default"/>
+      </w:rPr>
+    </w:lvl>
+    <w:lvl w:ilvl="6" w:tplc="04150001" w:tentative="1">
+      <w:start w:val="1"/>
+      <w:numFmt w:val="bullet"/>
+      <w:lvlText w:val=""/>
+      <w:lvlJc w:val="left"/>
+      <w:pPr>
+        <w:ind w:left="5040" w:hanging="360"/>
+      </w:pPr>
+      <w:rPr>
+        <w:rFonts w:ascii="Symbol" w:hAnsi="Symbol" w:hint="default"/>
+      </w:rPr>
+    </w:lvl>
+    <w:lvl w:ilvl="7" w:tplc="04150003" w:tentative="1">
+      <w:start w:val="1"/>
+      <w:numFmt w:val="bullet"/>
+      <w:lvlText w:val="o"/>
+      <w:lvlJc w:val="left"/>
+      <w:pPr>
+        <w:ind w:left="5760" w:hanging="360"/>
+      </w:pPr>
+      <w:rPr>
+        <w:rFonts w:ascii="Courier New" w:hAnsi="Courier New" w:cs="Courier New" w:hint="default"/>
+      </w:rPr>
+    </w:lvl>
+    <w:lvl w:ilvl="8" w:tplc="04150005" w:tentative="1">
+      <w:start w:val="1"/>
+      <w:numFmt w:val="bullet"/>
+      <w:lvlText w:val=""/>
+      <w:lvlJc w:val="left"/>
+      <w:pPr>
+        <w:ind w:left="6480" w:hanging="360"/>
+      </w:pPr>
+      <w:rPr>
+        <w:rFonts w:ascii="Wingdings" w:hAnsi="Wingdings" w:hint="default"/>
+      </w:rPr>
+    </w:lvl>
+  </w:abstractNum>
+  <w:abstractNum w:abstractNumId="3">
     <w:nsid w:val="648B06DA"/>
     <w:multiLevelType w:val="hybridMultilevel"/>
     <w:tmpl w:val="13C85C10"/>
@@ -652,6 +1549,9 @@
     <w:abstractNumId w:val="0"/>
   </w:num>
   <w:num w:numId="3">
+    <w:abstractNumId w:val="3"/>
+  </w:num>
+  <w:num w:numId="4">
     <w:abstractNumId w:val="2"/>
   </w:num>
 </w:numbering>

</xml_diff>